<commit_message>
fix bug: push action
</commit_message>
<xml_diff>
--- a/Doc/AppServerInterface.docx
+++ b/Doc/AppServerInterface.docx
@@ -3440,20 +3440,66 @@
         </w:rPr>
         <w:t>：</w:t>
       </w:r>
+      <w:hyperlink r:id="rId9" w:history="1">
+        <w:r>
+          <w:rPr>
+            <w:rStyle w:val="a5"/>
+            <w:rFonts w:ascii="Times New Roman" w:eastAsia="宋体" w:hAnsi="Times New Roman" w:hint="eastAsia"/>
+          </w:rPr>
+          <w:t>http</w:t>
+        </w:r>
+        <w:r>
+          <w:rPr>
+            <w:rStyle w:val="a5"/>
+            <w:rFonts w:ascii="Times New Roman" w:eastAsia="宋体" w:hAnsi="Times New Roman"/>
+          </w:rPr>
+          <w:t>://219.142.121.27:8080</w:t>
+        </w:r>
+      </w:hyperlink>
+    </w:p>
+    <w:p>
+      <w:pPr>
+        <w:rPr>
+          <w:rFonts w:ascii="Times New Roman" w:eastAsia="宋体" w:hAnsi="Times New Roman"/>
+        </w:rPr>
+      </w:pPr>
+    </w:p>
+    <w:p>
+      <w:pPr>
+        <w:rPr>
+          <w:rFonts w:ascii="Times New Roman" w:eastAsia="宋体" w:hAnsi="Times New Roman"/>
+        </w:rPr>
+      </w:pPr>
+      <w:bookmarkStart w:id="4" w:name="_GoBack"/>
+      <w:bookmarkEnd w:id="4"/>
       <w:r>
         <w:rPr>
           <w:rFonts w:ascii="Times New Roman" w:eastAsia="宋体" w:hAnsi="Times New Roman" w:hint="eastAsia"/>
         </w:rPr>
-        <w:t>http</w:t>
+        <w:t>线上后台入口</w:t>
       </w:r>
       <w:r>
         <w:rPr>
-          <w:rFonts w:ascii="Times New Roman" w:eastAsia="宋体" w:hAnsi="Times New Roman"/>
-        </w:rPr>
-        <w:t>://219.142.121.27:8080</w:t>
+          <w:rFonts w:ascii="Times New Roman" w:eastAsia="宋体" w:hAnsi="Times New Roman" w:hint="eastAsia"/>
+        </w:rPr>
+        <w:t>：</w:t>
       </w:r>
-      <w:bookmarkStart w:id="4" w:name="_GoBack"/>
-      <w:bookmarkEnd w:id="4"/>
+      <w:hyperlink r:id="rId10" w:history="1">
+        <w:r>
+          <w:rPr>
+            <w:rStyle w:val="a5"/>
+            <w:rFonts w:ascii="Times New Roman" w:eastAsia="宋体" w:hAnsi="Times New Roman"/>
+          </w:rPr>
+          <w:t>http://219.142.121.27:8080/admin/index.html</w:t>
+        </w:r>
+      </w:hyperlink>
+    </w:p>
+    <w:p>
+      <w:pPr>
+        <w:rPr>
+          <w:rFonts w:ascii="Times New Roman" w:eastAsia="宋体" w:hAnsi="Times New Roman" w:hint="eastAsia"/>
+        </w:rPr>
+      </w:pPr>
     </w:p>
     <w:p>
       <w:pPr>
@@ -4696,7 +4742,14 @@
         <w:rPr>
           <w:rFonts w:ascii="Times New Roman" w:eastAsia="宋体" w:hAnsi="Times New Roman"/>
         </w:rPr>
-        <w:t>{"code": 0, "user_id": "53918365555eb23c70e249f6", "name": "leon0", "user_type": "1", "msg": "\u6ce8\u518c\u6210\u529f", "email": "luojing.leon0@gmail.com"}</w:t>
+        <w:t xml:space="preserve">{"code": 0, "user_id": "53918365555eb23c70e249f6", "name": "leon0", "user_type": "1", "msg": </w:t>
+      </w:r>
+      <w:r>
+        <w:rPr>
+          <w:rFonts w:ascii="Times New Roman" w:eastAsia="宋体" w:hAnsi="Times New Roman"/>
+        </w:rPr>
+        <w:lastRenderedPageBreak/>
+        <w:t>"\u6ce8\u518c\u6210\u529f", "email": "luojing.leon0@gmail.com"}</w:t>
       </w:r>
     </w:p>
     <w:p>
@@ -4714,7 +4767,6 @@
       <w:bookmarkStart w:id="12" w:name="_Toc389663633"/>
       <w:bookmarkStart w:id="13" w:name="_Toc389669841"/>
       <w:r>
-        <w:lastRenderedPageBreak/>
         <w:t>用户登录</w:t>
       </w:r>
       <w:bookmarkEnd w:id="11"/>
@@ -6667,6 +6719,7 @@
               <w:rPr>
                 <w:rFonts w:ascii="Times New Roman" w:eastAsia="宋体" w:hAnsi="Times New Roman" w:hint="eastAsia"/>
               </w:rPr>
+              <w:lastRenderedPageBreak/>
               <w:t>sid</w:t>
             </w:r>
           </w:p>
@@ -6922,7 +6975,6 @@
               <w:rPr>
                 <w:rFonts w:ascii="Times New Roman" w:eastAsia="宋体" w:hAnsi="Times New Roman" w:hint="eastAsia"/>
               </w:rPr>
-              <w:lastRenderedPageBreak/>
               <w:t>signature</w:t>
             </w:r>
           </w:p>
@@ -8762,6 +8814,7 @@
               <w:rPr>
                 <w:rFonts w:ascii="Times New Roman" w:eastAsia="宋体" w:hAnsi="Times New Roman" w:hint="eastAsia"/>
               </w:rPr>
+              <w:lastRenderedPageBreak/>
               <w:t>list</w:t>
             </w:r>
             <w:r>
@@ -9005,7 +9058,6 @@
               <w:rPr>
                 <w:rFonts w:ascii="Times New Roman" w:eastAsia="宋体" w:hAnsi="Times New Roman" w:hint="eastAsia"/>
               </w:rPr>
-              <w:lastRenderedPageBreak/>
               <w:t>list - abstract</w:t>
             </w:r>
           </w:p>
@@ -11489,14 +11541,14 @@
         <w:rPr>
           <w:rFonts w:ascii="Times New Roman" w:eastAsia="宋体" w:hAnsi="Times New Roman"/>
         </w:rPr>
-        <w:t>{"body": "\u4e2d\u56fd\u6587\u5316\u56fd\u9645\u4f20\u64ad\u7814\u7a76\u9662\u9662\u957f\u9ec4\u4f1a\u6797  \u9ec4\u4f1a\u6797\u8ba4\u4e3a\uff0c\u5c3d\u7ba1\u8bed\u8a00\u4e0d\u540c\u3001\u6587\u5316\u5404\u5f02\uff0c\u4f46\u662f\u4eba\u7c7b\u5728\u9762\u4e34\u4e16\u754c\u53d8\u5316\u7684\u65f6\u5019\u62e5\u6709\u76f8\u4f3c\u7684\u611f\u53d7\uff0c\u8fd9\u4f7f\u5f97\u6765\u81ea\u4e0d\u540c\u6587\u5316\u533a\u57df\u7684\u4eba\u4eec\u80fd\u591f\u76f8\u4e92\u6c9f\u901a\u3001\u76f8\u4e92\u5b66\u4e60\u3002\u4e2d\u56fd\u4e00\u76f4\u4ee5\u4e00\u79cd\u5f00\u653e\u548c\u5305\u5bb9\u7684\u6001\u5ea6\u5bf9\u5f85\u8bd1\u5236\u7684\u6587\u5316\uff0c\u65e9\u5728\u56db\u767e\u5e74\u524d\u4e2d\u56fd\u7684\u79d1\u5b66\u5bb6\u5f90\u5149\u542f\u5c31\u63d0\u51fa\u8fc7\u4e00\u53e5\u8bdd\uff0c\u53eb\u201c\u6167\u6167\u901a\u4ee5\u6c42\u8d85\u80dc\u201d\uff0c\u610f\u4e3a\u4e0d\u540c\u6587\u5316\u4e4b\u95f4\u4e92\u76f8\u6709\u76f8\u4e92\u5b66\u4e60\u624d\u80fd\u591f\u8fdb\u6b65\u3002\u5317\u4eac\u5e08\u8303\u5927\u5b66\u526f\u6821\u957f\u9648\u5149\u5de8\uff0c\u4e2d\u56fd\u6587\u5316\u4f20\u64ad\u7814\u7a76\u9662\u8d1f\u8d23\u540c\u5fd7\u3001\u521b\u4f5c\u59d4\u5458\u4f1a\u548c\u5b66\u672f\u59d4\u5458\u4f1a\u59d4\u5458\u3001\u5ba2\u5ea7\u7814\u7a76\u545</w:t>
+        <w:t>{"body": "\u4e2d\u56fd\u6587\u5316\u56fd\u9645\u4f20\u64ad\u7814\u7a76\u9662\u9662\u957f\u9ec4\u4f1a\u6797  \u9ec4\u4f1a\u6797\u8ba4\u4e3a\uff0c\u5c3d\u7ba1\u8bed\u8a00\u4e0d\u540c\u3001\u6587\u5316\u5404\u5f02\uff0c\u4f46\u662f\u4eba\u7c7b\u5728\u9762\u4e34\u4e16\u754c\u53d8\u5316\u7684\u65f6\u5019\u62e5\u6709\u76f8\u4f3c\u7684\u611f\u53d7\uff0c\u8fd9\u4f7f\u5f97\u6765\u81ea\u4e0d\u540c\u6587\u5316\u533a\u57df\u7684\u4eba\u4eec\u80fd\u591f\u76f8\u4e92\u6c9f\u901a\u3001\u76f8\u4e92\u5b66\u4e60\u3002\u4e2d\u56fd\u4e00\u76f4\u4ee5\u4e00\u79cd\u5f00\u653e\u548c\u5305\u5bb9\u7684\u6001\u5ea6\u5bf9\u5f85\u8bd1\u5236\u7684\u6587\u5316\uff0c\u65e9\u5728\u56db\u767e\u5e74\u524d\u4e2d\u56fd\u7684\u79d1\u5b66\u5bb6\u5f90\u5149\u542f\u5c31\u63d0\u51fa\u8fc7\u4e00\u53e5\u8bdd\uff0c\u53eb\u201c\u6167\u6167\u901a\u4ee5\u6c42\u8d85\u80dc\u201d\uff0c\u610f\u4e3a\u4e0d\u540c\u6587\u5316\u4e4b\u95f4\u4e92\u76f8\u6709\u76f8\u4e92\u5b66\u4e60\u624d\u80fd\u591f\u8fdb\u6b65\u3002\u5317\u4eac\u</w:t>
       </w:r>
       <w:r>
         <w:rPr>
           <w:rFonts w:ascii="Times New Roman" w:eastAsia="宋体" w:hAnsi="Times New Roman"/>
         </w:rPr>
         <w:lastRenderedPageBreak/>
-        <w:t>8\u7b49\u51fa\u5e2d\u4e86\u4eea\u5f0f\u3002", "code": 0, "title": "\u3010\u4e2d\u5916\u540d\u5e08\u3011\u201c\u770b\u4e2d\u56fd\u201d\u8ba9\u4e2d\u56fd\u6587\u5316\u8d70\u5411\u4e16\u754c", "abstract": "\u6ce2\u58eb\u987f\u5927\u5b66\u6559\u6388\u5c71\u59c6\u2022\u8003\u592b\u66fc\u4e0e\u6765\u81ea\u4e0d\u540c\u56fd\u5bb6\u7684\u540c\u5b66\u4eec\u5728\u4e00\u8d77\u8ba8\u8bba\u5f71\u7247\u7684\u540e\u671f\u526a\u8f91", "author": "\u5317\u4eac\u5e08\u8303\u5927\u5b66", "video_target_url": "http://v.youku.com/v_show/id_XNjgxNzM4MzU2.html", "module": 1, "news_id": "531bbd0f555eb23c74d8c7be", "comment_count": 10, "pub_timestamp": 1394326799, "msg": "\u83b7\u53d6\u9875\u9762\u8be6\u60c5\u6210\u529f", "inner_pic_url": "appserver/p/images\\news\\test_inner_pic_3.jpg"}</w:t>
+        <w:t>5e08\u8303\u5927\u5b66\u526f\u6821\u957f\u9648\u5149\u5de8\uff0c\u4e2d\u56fd\u6587\u5316\u4f20\u64ad\u7814\u7a76\u9662\u8d1f\u8d23\u540c\u5fd7\u3001\u521b\u4f5c\u59d4\u5458\u4f1a\u548c\u5b66\u672f\u59d4\u5458\u4f1a\u59d4\u5458\u3001\u5ba2\u5ea7\u7814\u7a76\u5458\u7b49\u51fa\u5e2d\u4e86\u4eea\u5f0f\u3002", "code": 0, "title": "\u3010\u4e2d\u5916\u540d\u5e08\u3011\u201c\u770b\u4e2d\u56fd\u201d\u8ba9\u4e2d\u56fd\u6587\u5316\u8d70\u5411\u4e16\u754c", "abstract": "\u6ce2\u58eb\u987f\u5927\u5b66\u6559\u6388\u5c71\u59c6\u2022\u8003\u592b\u66fc\u4e0e\u6765\u81ea\u4e0d\u540c\u56fd\u5bb6\u7684\u540c\u5b66\u4eec\u5728\u4e00\u8d77\u8ba8\u8bba\u5f71\u7247\u7684\u540e\u671f\u526a\u8f91", "author": "\u5317\u4eac\u5e08\u8303\u5927\u5b66", "video_target_url": "http://v.youku.com/v_show/id_XNjgxNzM4MzU2.html", "module": 1, "news_id": "531bbd0f555eb23c74d8c7be", "comment_count": 10, "pub_timestamp": 1394326799, "msg": "\u83b7\u53d6\u9875\u9762\u8be6\u60c5\u6210\u529f", "inner_pic_url": "appserver/p/images\\news\\test_inner_pic_3.jpg"}</w:t>
       </w:r>
     </w:p>
     <w:p>
@@ -12399,6 +12451,7 @@
         <w:rPr>
           <w:rFonts w:ascii="Times New Roman" w:eastAsia="宋体" w:hAnsi="Times New Roman" w:hint="eastAsia"/>
         </w:rPr>
+        <w:lastRenderedPageBreak/>
         <w:t>请求方式：</w:t>
       </w:r>
       <w:r>
@@ -12556,7 +12609,6 @@
               <w:rPr>
                 <w:rFonts w:ascii="Times New Roman" w:eastAsia="宋体" w:hAnsi="Times New Roman"/>
               </w:rPr>
-              <w:lastRenderedPageBreak/>
               <w:t>news_id</w:t>
             </w:r>
           </w:p>
@@ -14041,6 +14093,7 @@
               <w:rPr>
                 <w:rFonts w:ascii="Times New Roman" w:eastAsia="宋体" w:hAnsi="Times New Roman"/>
               </w:rPr>
+              <w:lastRenderedPageBreak/>
               <w:t>msg</w:t>
             </w:r>
           </w:p>
@@ -14263,7 +14316,6 @@
               <w:rPr>
                 <w:rFonts w:ascii="Times New Roman" w:eastAsia="宋体" w:hAnsi="Times New Roman"/>
               </w:rPr>
-              <w:lastRenderedPageBreak/>
               <w:t>repo_url</w:t>
             </w:r>
           </w:p>
@@ -15440,6 +15492,7 @@
               <w:rPr>
                 <w:rFonts w:ascii="Times New Roman" w:eastAsia="宋体" w:hAnsi="Times New Roman"/>
               </w:rPr>
+              <w:lastRenderedPageBreak/>
               <w:t>msg</w:t>
             </w:r>
           </w:p>
@@ -17095,6 +17148,7 @@
         <w:rPr>
           <w:rFonts w:ascii="Times New Roman" w:eastAsia="宋体" w:hAnsi="Times New Roman" w:hint="eastAsia"/>
         </w:rPr>
+        <w:lastRenderedPageBreak/>
         <w:t>请求方式：</w:t>
       </w:r>
       <w:r>
@@ -17252,7 +17306,6 @@
               <w:rPr>
                 <w:rFonts w:ascii="Times New Roman" w:eastAsia="宋体" w:hAnsi="Times New Roman"/>
               </w:rPr>
-              <w:lastRenderedPageBreak/>
               <w:t>news_id</w:t>
             </w:r>
           </w:p>
@@ -19161,6 +19214,7 @@
               <w:rPr>
                 <w:rFonts w:ascii="Times New Roman" w:eastAsia="宋体" w:hAnsi="Times New Roman" w:hint="eastAsia"/>
               </w:rPr>
+              <w:lastRenderedPageBreak/>
               <w:t>author</w:t>
             </w:r>
           </w:p>
@@ -19446,7 +19500,6 @@
               <w:rPr>
                 <w:rFonts w:ascii="Times New Roman" w:eastAsia="宋体" w:hAnsi="Times New Roman"/>
               </w:rPr>
-              <w:lastRenderedPageBreak/>
               <w:t>inner_pic</w:t>
             </w:r>
           </w:p>
@@ -21579,14 +21632,14 @@
         <w:rPr>
           <w:rFonts w:ascii="Times New Roman" w:eastAsia="宋体" w:hAnsi="Times New Roman"/>
         </w:rPr>
-        <w:t xml:space="preserve">{"msg": "\u52a0\u8f7d\u65b0\u95fb\u6210\u529f", "count": 2, "code": 0, "list": [{"news_id": "53a02f58555eb23ccc736c4d", "last_modify_timestamp": 1403006808, "pub_status": 0, "pub_timestamp": null, "title": "\u3010\u4eac\u5e08\u4eba\u7269\u3011\u4f55\u514b\u6297\uff1a\u84c4\u529b\u5341\u5e74\u201c\u52a9\u8dd1\u201d\u519c\u6751\u5a03", "created_timestamp": 1403006808, "news_type": 0, </w:t>
+        <w:t xml:space="preserve">{"msg": "\u52a0\u8f7d\u65b0\u95fb\u6210\u529f", "count": 2, "code": 0, "list": [{"news_id": "53a02f58555eb23ccc736c4d", "last_modify_timestamp": 1403006808, "pub_status": 0, </w:t>
       </w:r>
       <w:r>
         <w:rPr>
           <w:rFonts w:ascii="Times New Roman" w:eastAsia="宋体" w:hAnsi="Times New Roman"/>
         </w:rPr>
         <w:lastRenderedPageBreak/>
-        <w:t>"abstract": "\u4e00\u4e2a\u4e8c\u5e74\u7ea7\u7684\u519c\u6751\u5b66\u751f\uff0c\u80fd\u591f\u9605\u8bfb\u7b80\u5199\u7248\u7684\u300a\u4e09\u56fd\u6f14\u4e49\u300b", "author": "\u5317\u4eac\u5e08\u8303\u5927\u5b66"}, {"news_id": "53a02f58555eb23ccc736c4e", "last_modify_timestamp": 1403006808, "pub_status": 0, "pub_timestamp": null, "title": "2013\u201cLooking China\u201d\u4e2d\u5916\u9752\u5e74\u6691\u671fDV\u8ba1\u5212\u7855\u679c\u7d2f\u7d2f", "created_timestamp": 1403006808, "news_type": 1, "abstract": "\u201cLooking China\u201d\u4e2d\u5916\u9752\u5e74\u6691\u671fDV\u8ba1\u5212", "author": "\u5317\u4eac\u5e08\u8303\u5927\u5b66"}]}</w:t>
+        <w:t>"pub_timestamp": null, "title": "\u3010\u4eac\u5e08\u4eba\u7269\u3011\u4f55\u514b\u6297\uff1a\u84c4\u529b\u5341\u5e74\u201c\u52a9\u8dd1\u201d\u519c\u6751\u5a03", "created_timestamp": 1403006808, "news_type": 0, "abstract": "\u4e00\u4e2a\u4e8c\u5e74\u7ea7\u7684\u519c\u6751\u5b66\u751f\uff0c\u80fd\u591f\u9605\u8bfb\u7b80\u5199\u7248\u7684\u300a\u4e09\u56fd\u6f14\u4e49\u300b", "author": "\u5317\u4eac\u5e08\u8303\u5927\u5b66"}, {"news_id": "53a02f58555eb23ccc736c4e", "last_modify_timestamp": 1403006808, "pub_status": 0, "pub_timestamp": null, "title": "2013\u201cLooking China\u201d\u4e2d\u5916\u9752\u5e74\u6691\u671fDV\u8ba1\u5212\u7855\u679c\u7d2f\u7d2f", "created_timestamp": 1403006808, "news_type": 1, "abstract": "\u201cLooking China\u201d\u4e2d\u5916\u9752\u5e74\u6691\u671fDV\u8ba1\u5212", "author": "\u5317\u4eac\u5e08\u8303\u5927\u5b66"}]}</w:t>
       </w:r>
     </w:p>
     <w:p>
@@ -22615,7 +22668,6 @@
               <w:rPr>
                 <w:rFonts w:ascii="Times New Roman" w:eastAsia="宋体" w:hAnsi="Times New Roman"/>
               </w:rPr>
-              <w:lastRenderedPageBreak/>
               <w:t>参数</w:t>
             </w:r>
           </w:p>
@@ -27387,7 +27439,7 @@
 </file>
 
 <file path=customXml/itemProps1.xml><?xml version="1.0" encoding="utf-8"?>
-<ds:datastoreItem xmlns:ds="http://schemas.openxmlformats.org/officeDocument/2006/customXml" ds:itemID="{E39D3FBD-BB87-414B-B9B9-A8BC6F1C84E4}">
+<ds:datastoreItem xmlns:ds="http://schemas.openxmlformats.org/officeDocument/2006/customXml" ds:itemID="{9F6BE70B-0202-494E-B759-E8963EF8C531}">
   <ds:schemaRefs>
     <ds:schemaRef ds:uri="http://schemas.openxmlformats.org/officeDocument/2006/bibliography"/>
   </ds:schemaRefs>

</xml_diff>